<commit_message>
Update + cleaning + new results
</commit_message>
<xml_diff>
--- a/Reports/first_analysis_16_topics.docx
+++ b/Reports/first_analysis_16_topics.docx
@@ -3949,14 +3949,15 @@
     <w:tbl>
       <w:tblPr>
         <w:tblStyle w:val="Table"/>
-        <w:tblW w:w="4884" w:type="pct"/>
+        <w:tblW w:w="5000" w:type="pct"/>
         <w:tblLook w:val="0020" w:firstRow="1" w:lastRow="0" w:firstColumn="0" w:lastColumn="0" w:noHBand="0" w:noVBand="0"/>
       </w:tblPr>
       <w:tblGrid>
-        <w:gridCol w:w="2513"/>
-        <w:gridCol w:w="2085"/>
+        <w:gridCol w:w="1669"/>
+        <w:gridCol w:w="1274"/>
         <w:gridCol w:w="2736"/>
-        <w:gridCol w:w="2065"/>
+        <w:gridCol w:w="2084"/>
+        <w:gridCol w:w="1859"/>
       </w:tblGrid>
       <w:tr>
         <w:trPr>
@@ -3965,7 +3966,7 @@
         </w:trPr>
         <w:tc>
           <w:tcPr>
-            <w:tcW w:w="0" w:type="auto"/>
+            <w:tcW w:w="867" w:type="pct"/>
           </w:tcPr>
           <w:p>
             <w:pPr>
@@ -3979,7 +3980,7 @@
         </w:tc>
         <w:tc>
           <w:tcPr>
-            <w:tcW w:w="0" w:type="auto"/>
+            <w:tcW w:w="662" w:type="pct"/>
           </w:tcPr>
           <w:p>
             <w:pPr>
@@ -3993,7 +3994,7 @@
         </w:tc>
         <w:tc>
           <w:tcPr>
-            <w:tcW w:w="0" w:type="auto"/>
+            <w:tcW w:w="1422" w:type="pct"/>
           </w:tcPr>
           <w:p>
             <w:pPr>
@@ -4007,7 +4008,7 @@
         </w:tc>
         <w:tc>
           <w:tcPr>
-            <w:tcW w:w="0" w:type="auto"/>
+            <w:tcW w:w="1083" w:type="pct"/>
           </w:tcPr>
           <w:p>
             <w:pPr>
@@ -4016,6 +4017,20 @@
             </w:pPr>
             <w:r>
               <w:t>Theme based on…</w:t>
+            </w:r>
+          </w:p>
+        </w:tc>
+        <w:tc>
+          <w:tcPr>
+            <w:tcW w:w="966" w:type="pct"/>
+          </w:tcPr>
+          <w:p>
+            <w:pPr>
+              <w:pStyle w:val="Compact"/>
+              <w:jc w:val="both"/>
+            </w:pPr>
+            <w:r>
+              <w:t>Language</w:t>
             </w:r>
           </w:p>
         </w:tc>
@@ -4023,7 +4038,7 @@
       <w:tr>
         <w:tc>
           <w:tcPr>
-            <w:tcW w:w="0" w:type="auto"/>
+            <w:tcW w:w="867" w:type="pct"/>
           </w:tcPr>
           <w:p>
             <w:pPr>
@@ -4037,7 +4052,7 @@
         </w:tc>
         <w:tc>
           <w:tcPr>
-            <w:tcW w:w="0" w:type="auto"/>
+            <w:tcW w:w="662" w:type="pct"/>
           </w:tcPr>
           <w:p>
             <w:pPr>
@@ -4051,7 +4066,7 @@
         </w:tc>
         <w:tc>
           <w:tcPr>
-            <w:tcW w:w="0" w:type="auto"/>
+            <w:tcW w:w="1422" w:type="pct"/>
           </w:tcPr>
           <w:p>
             <w:pPr>
@@ -4069,7 +4084,7 @@
         </w:tc>
         <w:tc>
           <w:tcPr>
-            <w:tcW w:w="0" w:type="auto"/>
+            <w:tcW w:w="1083" w:type="pct"/>
           </w:tcPr>
           <w:p>
             <w:pPr>
@@ -4078,6 +4093,20 @@
             </w:pPr>
             <w:r>
               <w:t>Previous topic</w:t>
+            </w:r>
+          </w:p>
+        </w:tc>
+        <w:tc>
+          <w:tcPr>
+            <w:tcW w:w="966" w:type="pct"/>
+          </w:tcPr>
+          <w:p>
+            <w:pPr>
+              <w:pStyle w:val="Compact"/>
+              <w:jc w:val="both"/>
+            </w:pPr>
+            <w:r>
+              <w:t>Spanish</w:t>
             </w:r>
           </w:p>
         </w:tc>
@@ -4085,7 +4114,7 @@
       <w:tr>
         <w:tc>
           <w:tcPr>
-            <w:tcW w:w="0" w:type="auto"/>
+            <w:tcW w:w="867" w:type="pct"/>
           </w:tcPr>
           <w:p>
             <w:pPr>
@@ -4099,7 +4128,7 @@
         </w:tc>
         <w:tc>
           <w:tcPr>
-            <w:tcW w:w="0" w:type="auto"/>
+            <w:tcW w:w="662" w:type="pct"/>
           </w:tcPr>
           <w:p>
             <w:pPr>
@@ -4113,7 +4142,7 @@
         </w:tc>
         <w:tc>
           <w:tcPr>
-            <w:tcW w:w="0" w:type="auto"/>
+            <w:tcW w:w="1422" w:type="pct"/>
           </w:tcPr>
           <w:p>
             <w:pPr>
@@ -4131,7 +4160,7 @@
         </w:tc>
         <w:tc>
           <w:tcPr>
-            <w:tcW w:w="0" w:type="auto"/>
+            <w:tcW w:w="1083" w:type="pct"/>
           </w:tcPr>
           <w:p>
             <w:pPr>
@@ -4140,6 +4169,20 @@
             </w:pPr>
             <w:r>
               <w:t>Previous topic</w:t>
+            </w:r>
+          </w:p>
+        </w:tc>
+        <w:tc>
+          <w:tcPr>
+            <w:tcW w:w="966" w:type="pct"/>
+          </w:tcPr>
+          <w:p>
+            <w:pPr>
+              <w:pStyle w:val="Compact"/>
+              <w:jc w:val="both"/>
+            </w:pPr>
+            <w:r>
+              <w:t>Spanish</w:t>
             </w:r>
           </w:p>
         </w:tc>
@@ -4147,7 +4190,7 @@
       <w:tr>
         <w:tc>
           <w:tcPr>
-            <w:tcW w:w="0" w:type="auto"/>
+            <w:tcW w:w="867" w:type="pct"/>
           </w:tcPr>
           <w:p>
             <w:pPr>
@@ -4161,7 +4204,7 @@
         </w:tc>
         <w:tc>
           <w:tcPr>
-            <w:tcW w:w="0" w:type="auto"/>
+            <w:tcW w:w="662" w:type="pct"/>
           </w:tcPr>
           <w:p>
             <w:pPr>
@@ -4175,25 +4218,21 @@
         </w:tc>
         <w:tc>
           <w:tcPr>
-            <w:tcW w:w="0" w:type="auto"/>
+            <w:tcW w:w="1422" w:type="pct"/>
           </w:tcPr>
           <w:p>
             <w:pPr>
               <w:pStyle w:val="Compact"/>
-              <w:numPr>
-                <w:ilvl w:val="0"/>
-                <w:numId w:val="9"/>
-              </w:numPr>
-              <w:jc w:val="both"/>
-            </w:pPr>
-            <w:r>
-              <w:t>Security</w:t>
-            </w:r>
-          </w:p>
-        </w:tc>
-        <w:tc>
-          <w:tcPr>
-            <w:tcW w:w="0" w:type="auto"/>
+              <w:jc w:val="both"/>
+            </w:pPr>
+            <w:r>
+              <w:t xml:space="preserve">             Removed</w:t>
+            </w:r>
+          </w:p>
+        </w:tc>
+        <w:tc>
+          <w:tcPr>
+            <w:tcW w:w="1083" w:type="pct"/>
           </w:tcPr>
           <w:p>
             <w:pPr>
@@ -4201,7 +4240,21 @@
               <w:jc w:val="both"/>
             </w:pPr>
             <w:r>
-              <w:t>Previous topic</w:t>
+              <w:t>Removed</w:t>
+            </w:r>
+          </w:p>
+        </w:tc>
+        <w:tc>
+          <w:tcPr>
+            <w:tcW w:w="966" w:type="pct"/>
+          </w:tcPr>
+          <w:p>
+            <w:pPr>
+              <w:pStyle w:val="Compact"/>
+              <w:jc w:val="both"/>
+            </w:pPr>
+            <w:r>
+              <w:t>Spanish</w:t>
             </w:r>
           </w:p>
         </w:tc>
@@ -4209,7 +4262,7 @@
       <w:tr>
         <w:tc>
           <w:tcPr>
-            <w:tcW w:w="0" w:type="auto"/>
+            <w:tcW w:w="867" w:type="pct"/>
           </w:tcPr>
           <w:p>
             <w:pPr>
@@ -4223,7 +4276,7 @@
         </w:tc>
         <w:tc>
           <w:tcPr>
-            <w:tcW w:w="0" w:type="auto"/>
+            <w:tcW w:w="662" w:type="pct"/>
           </w:tcPr>
           <w:p>
             <w:pPr>
@@ -4237,7 +4290,7 @@
         </w:tc>
         <w:tc>
           <w:tcPr>
-            <w:tcW w:w="0" w:type="auto"/>
+            <w:tcW w:w="1422" w:type="pct"/>
           </w:tcPr>
           <w:p>
             <w:pPr>
@@ -4255,7 +4308,7 @@
         </w:tc>
         <w:tc>
           <w:tcPr>
-            <w:tcW w:w="0" w:type="auto"/>
+            <w:tcW w:w="1083" w:type="pct"/>
           </w:tcPr>
           <w:p>
             <w:pPr>
@@ -4264,6 +4317,20 @@
             </w:pPr>
             <w:r>
               <w:t>Previous topic</w:t>
+            </w:r>
+          </w:p>
+        </w:tc>
+        <w:tc>
+          <w:tcPr>
+            <w:tcW w:w="966" w:type="pct"/>
+          </w:tcPr>
+          <w:p>
+            <w:pPr>
+              <w:pStyle w:val="Compact"/>
+              <w:jc w:val="both"/>
+            </w:pPr>
+            <w:r>
+              <w:t>English</w:t>
             </w:r>
           </w:p>
         </w:tc>
@@ -4271,7 +4338,7 @@
       <w:tr>
         <w:tc>
           <w:tcPr>
-            <w:tcW w:w="0" w:type="auto"/>
+            <w:tcW w:w="867" w:type="pct"/>
           </w:tcPr>
           <w:p>
             <w:pPr>
@@ -4285,7 +4352,7 @@
         </w:tc>
         <w:tc>
           <w:tcPr>
-            <w:tcW w:w="0" w:type="auto"/>
+            <w:tcW w:w="662" w:type="pct"/>
           </w:tcPr>
           <w:p>
             <w:pPr>
@@ -4299,7 +4366,7 @@
         </w:tc>
         <w:tc>
           <w:tcPr>
-            <w:tcW w:w="0" w:type="auto"/>
+            <w:tcW w:w="1422" w:type="pct"/>
           </w:tcPr>
           <w:p>
             <w:pPr>
@@ -4317,7 +4384,7 @@
         </w:tc>
         <w:tc>
           <w:tcPr>
-            <w:tcW w:w="0" w:type="auto"/>
+            <w:tcW w:w="1083" w:type="pct"/>
           </w:tcPr>
           <w:p>
             <w:pPr>
@@ -4326,6 +4393,20 @@
             </w:pPr>
             <w:r>
               <w:t>Previous topic</w:t>
+            </w:r>
+          </w:p>
+        </w:tc>
+        <w:tc>
+          <w:tcPr>
+            <w:tcW w:w="966" w:type="pct"/>
+          </w:tcPr>
+          <w:p>
+            <w:pPr>
+              <w:pStyle w:val="Compact"/>
+              <w:jc w:val="both"/>
+            </w:pPr>
+            <w:r>
+              <w:t>English</w:t>
             </w:r>
           </w:p>
         </w:tc>
@@ -4333,7 +4414,7 @@
       <w:tr>
         <w:tc>
           <w:tcPr>
-            <w:tcW w:w="0" w:type="auto"/>
+            <w:tcW w:w="867" w:type="pct"/>
           </w:tcPr>
           <w:p>
             <w:pPr>
@@ -4347,7 +4428,7 @@
         </w:tc>
         <w:tc>
           <w:tcPr>
-            <w:tcW w:w="0" w:type="auto"/>
+            <w:tcW w:w="662" w:type="pct"/>
           </w:tcPr>
           <w:p>
             <w:pPr>
@@ -4361,7 +4442,7 @@
         </w:tc>
         <w:tc>
           <w:tcPr>
-            <w:tcW w:w="0" w:type="auto"/>
+            <w:tcW w:w="1422" w:type="pct"/>
           </w:tcPr>
           <w:p>
             <w:pPr>
@@ -4379,7 +4460,7 @@
         </w:tc>
         <w:tc>
           <w:tcPr>
-            <w:tcW w:w="0" w:type="auto"/>
+            <w:tcW w:w="1083" w:type="pct"/>
           </w:tcPr>
           <w:p>
             <w:pPr>
@@ -4388,6 +4469,20 @@
             </w:pPr>
             <w:r>
               <w:t>Previous topic</w:t>
+            </w:r>
+          </w:p>
+        </w:tc>
+        <w:tc>
+          <w:tcPr>
+            <w:tcW w:w="966" w:type="pct"/>
+          </w:tcPr>
+          <w:p>
+            <w:pPr>
+              <w:pStyle w:val="Compact"/>
+              <w:jc w:val="both"/>
+            </w:pPr>
+            <w:r>
+              <w:t>Spanish</w:t>
             </w:r>
           </w:p>
         </w:tc>
@@ -4395,7 +4490,7 @@
       <w:tr>
         <w:tc>
           <w:tcPr>
-            <w:tcW w:w="0" w:type="auto"/>
+            <w:tcW w:w="867" w:type="pct"/>
           </w:tcPr>
           <w:p>
             <w:pPr>
@@ -4409,7 +4504,7 @@
         </w:tc>
         <w:tc>
           <w:tcPr>
-            <w:tcW w:w="0" w:type="auto"/>
+            <w:tcW w:w="662" w:type="pct"/>
           </w:tcPr>
           <w:p>
             <w:pPr>
@@ -4423,7 +4518,7 @@
         </w:tc>
         <w:tc>
           <w:tcPr>
-            <w:tcW w:w="0" w:type="auto"/>
+            <w:tcW w:w="1422" w:type="pct"/>
           </w:tcPr>
           <w:p>
             <w:pPr>
@@ -4441,7 +4536,7 @@
         </w:tc>
         <w:tc>
           <w:tcPr>
-            <w:tcW w:w="0" w:type="auto"/>
+            <w:tcW w:w="1083" w:type="pct"/>
           </w:tcPr>
           <w:p>
             <w:pPr>
@@ -4450,6 +4545,20 @@
             </w:pPr>
             <w:r>
               <w:t>Previous topic</w:t>
+            </w:r>
+          </w:p>
+        </w:tc>
+        <w:tc>
+          <w:tcPr>
+            <w:tcW w:w="966" w:type="pct"/>
+          </w:tcPr>
+          <w:p>
+            <w:pPr>
+              <w:pStyle w:val="Compact"/>
+              <w:jc w:val="both"/>
+            </w:pPr>
+            <w:r>
+              <w:t>Spanish</w:t>
             </w:r>
           </w:p>
         </w:tc>
@@ -4457,7 +4566,7 @@
       <w:tr>
         <w:tc>
           <w:tcPr>
-            <w:tcW w:w="0" w:type="auto"/>
+            <w:tcW w:w="867" w:type="pct"/>
           </w:tcPr>
           <w:p>
             <w:pPr>
@@ -4471,7 +4580,7 @@
         </w:tc>
         <w:tc>
           <w:tcPr>
-            <w:tcW w:w="0" w:type="auto"/>
+            <w:tcW w:w="662" w:type="pct"/>
           </w:tcPr>
           <w:p>
             <w:pPr>
@@ -4485,7 +4594,7 @@
         </w:tc>
         <w:tc>
           <w:tcPr>
-            <w:tcW w:w="0" w:type="auto"/>
+            <w:tcW w:w="1422" w:type="pct"/>
           </w:tcPr>
           <w:p>
             <w:pPr>
@@ -4503,7 +4612,7 @@
         </w:tc>
         <w:tc>
           <w:tcPr>
-            <w:tcW w:w="0" w:type="auto"/>
+            <w:tcW w:w="1083" w:type="pct"/>
           </w:tcPr>
           <w:p>
             <w:pPr>
@@ -4512,6 +4621,20 @@
             </w:pPr>
             <w:r>
               <w:t>Previous topic</w:t>
+            </w:r>
+          </w:p>
+        </w:tc>
+        <w:tc>
+          <w:tcPr>
+            <w:tcW w:w="966" w:type="pct"/>
+          </w:tcPr>
+          <w:p>
+            <w:pPr>
+              <w:pStyle w:val="Compact"/>
+              <w:jc w:val="both"/>
+            </w:pPr>
+            <w:r>
+              <w:t>Spanish</w:t>
             </w:r>
           </w:p>
         </w:tc>
@@ -4519,7 +4642,7 @@
       <w:tr>
         <w:tc>
           <w:tcPr>
-            <w:tcW w:w="0" w:type="auto"/>
+            <w:tcW w:w="867" w:type="pct"/>
           </w:tcPr>
           <w:p>
             <w:pPr>
@@ -4533,7 +4656,7 @@
         </w:tc>
         <w:tc>
           <w:tcPr>
-            <w:tcW w:w="0" w:type="auto"/>
+            <w:tcW w:w="662" w:type="pct"/>
           </w:tcPr>
           <w:p>
             <w:pPr>
@@ -4547,7 +4670,7 @@
         </w:tc>
         <w:tc>
           <w:tcPr>
-            <w:tcW w:w="0" w:type="auto"/>
+            <w:tcW w:w="1422" w:type="pct"/>
           </w:tcPr>
           <w:p>
             <w:pPr>
@@ -4565,7 +4688,7 @@
         </w:tc>
         <w:tc>
           <w:tcPr>
-            <w:tcW w:w="0" w:type="auto"/>
+            <w:tcW w:w="1083" w:type="pct"/>
           </w:tcPr>
           <w:p>
             <w:pPr>
@@ -4574,6 +4697,20 @@
             </w:pPr>
             <w:r>
               <w:t>Previous topic</w:t>
+            </w:r>
+          </w:p>
+        </w:tc>
+        <w:tc>
+          <w:tcPr>
+            <w:tcW w:w="966" w:type="pct"/>
+          </w:tcPr>
+          <w:p>
+            <w:pPr>
+              <w:pStyle w:val="Compact"/>
+              <w:jc w:val="both"/>
+            </w:pPr>
+            <w:r>
+              <w:t>English</w:t>
             </w:r>
           </w:p>
         </w:tc>
@@ -4581,7 +4718,7 @@
       <w:tr>
         <w:tc>
           <w:tcPr>
-            <w:tcW w:w="0" w:type="auto"/>
+            <w:tcW w:w="867" w:type="pct"/>
           </w:tcPr>
           <w:p>
             <w:pPr>
@@ -4595,7 +4732,7 @@
         </w:tc>
         <w:tc>
           <w:tcPr>
-            <w:tcW w:w="0" w:type="auto"/>
+            <w:tcW w:w="662" w:type="pct"/>
           </w:tcPr>
           <w:p>
             <w:pPr>
@@ -4609,7 +4746,7 @@
         </w:tc>
         <w:tc>
           <w:tcPr>
-            <w:tcW w:w="0" w:type="auto"/>
+            <w:tcW w:w="1422" w:type="pct"/>
           </w:tcPr>
           <w:p>
             <w:pPr>
@@ -4627,7 +4764,7 @@
         </w:tc>
         <w:tc>
           <w:tcPr>
-            <w:tcW w:w="0" w:type="auto"/>
+            <w:tcW w:w="1083" w:type="pct"/>
           </w:tcPr>
           <w:p>
             <w:pPr>
@@ -4636,6 +4773,20 @@
             </w:pPr>
             <w:r>
               <w:t>Previous topic</w:t>
+            </w:r>
+          </w:p>
+        </w:tc>
+        <w:tc>
+          <w:tcPr>
+            <w:tcW w:w="966" w:type="pct"/>
+          </w:tcPr>
+          <w:p>
+            <w:pPr>
+              <w:pStyle w:val="Compact"/>
+              <w:jc w:val="both"/>
+            </w:pPr>
+            <w:r>
+              <w:t>Spanish</w:t>
             </w:r>
           </w:p>
         </w:tc>
@@ -4643,7 +4794,7 @@
       <w:tr>
         <w:tc>
           <w:tcPr>
-            <w:tcW w:w="0" w:type="auto"/>
+            <w:tcW w:w="867" w:type="pct"/>
           </w:tcPr>
           <w:p>
             <w:pPr>
@@ -4657,7 +4808,7 @@
         </w:tc>
         <w:tc>
           <w:tcPr>
-            <w:tcW w:w="0" w:type="auto"/>
+            <w:tcW w:w="662" w:type="pct"/>
           </w:tcPr>
           <w:p>
             <w:pPr>
@@ -4671,7 +4822,7 @@
         </w:tc>
         <w:tc>
           <w:tcPr>
-            <w:tcW w:w="0" w:type="auto"/>
+            <w:tcW w:w="1422" w:type="pct"/>
           </w:tcPr>
           <w:p>
             <w:pPr>
@@ -4689,7 +4840,7 @@
         </w:tc>
         <w:tc>
           <w:tcPr>
-            <w:tcW w:w="0" w:type="auto"/>
+            <w:tcW w:w="1083" w:type="pct"/>
           </w:tcPr>
           <w:p>
             <w:pPr>
@@ -4698,6 +4849,20 @@
             </w:pPr>
             <w:r>
               <w:t>Previous topic</w:t>
+            </w:r>
+          </w:p>
+        </w:tc>
+        <w:tc>
+          <w:tcPr>
+            <w:tcW w:w="966" w:type="pct"/>
+          </w:tcPr>
+          <w:p>
+            <w:pPr>
+              <w:pStyle w:val="Compact"/>
+              <w:jc w:val="both"/>
+            </w:pPr>
+            <w:r>
+              <w:t>Spanish</w:t>
             </w:r>
           </w:p>
         </w:tc>
@@ -4705,7 +4870,7 @@
       <w:tr>
         <w:tc>
           <w:tcPr>
-            <w:tcW w:w="0" w:type="auto"/>
+            <w:tcW w:w="867" w:type="pct"/>
           </w:tcPr>
           <w:p>
             <w:pPr>
@@ -4719,7 +4884,7 @@
         </w:tc>
         <w:tc>
           <w:tcPr>
-            <w:tcW w:w="0" w:type="auto"/>
+            <w:tcW w:w="662" w:type="pct"/>
           </w:tcPr>
           <w:p>
             <w:pPr>
@@ -4733,7 +4898,7 @@
         </w:tc>
         <w:tc>
           <w:tcPr>
-            <w:tcW w:w="0" w:type="auto"/>
+            <w:tcW w:w="1422" w:type="pct"/>
           </w:tcPr>
           <w:p>
             <w:pPr>
@@ -4751,7 +4916,7 @@
         </w:tc>
         <w:tc>
           <w:tcPr>
-            <w:tcW w:w="0" w:type="auto"/>
+            <w:tcW w:w="1083" w:type="pct"/>
           </w:tcPr>
           <w:p>
             <w:pPr>
@@ -4760,6 +4925,20 @@
             </w:pPr>
             <w:r>
               <w:t>Previous topic</w:t>
+            </w:r>
+          </w:p>
+        </w:tc>
+        <w:tc>
+          <w:tcPr>
+            <w:tcW w:w="966" w:type="pct"/>
+          </w:tcPr>
+          <w:p>
+            <w:pPr>
+              <w:pStyle w:val="Compact"/>
+              <w:jc w:val="both"/>
+            </w:pPr>
+            <w:r>
+              <w:t>Spanish</w:t>
             </w:r>
           </w:p>
         </w:tc>
@@ -4767,7 +4946,7 @@
       <w:tr>
         <w:tc>
           <w:tcPr>
-            <w:tcW w:w="0" w:type="auto"/>
+            <w:tcW w:w="867" w:type="pct"/>
           </w:tcPr>
           <w:p>
             <w:pPr>
@@ -4781,7 +4960,7 @@
         </w:tc>
         <w:tc>
           <w:tcPr>
-            <w:tcW w:w="0" w:type="auto"/>
+            <w:tcW w:w="662" w:type="pct"/>
           </w:tcPr>
           <w:p>
             <w:pPr>
@@ -4795,7 +4974,7 @@
         </w:tc>
         <w:tc>
           <w:tcPr>
-            <w:tcW w:w="0" w:type="auto"/>
+            <w:tcW w:w="1422" w:type="pct"/>
           </w:tcPr>
           <w:p>
             <w:pPr>
@@ -4813,7 +4992,7 @@
         </w:tc>
         <w:tc>
           <w:tcPr>
-            <w:tcW w:w="0" w:type="auto"/>
+            <w:tcW w:w="1083" w:type="pct"/>
           </w:tcPr>
           <w:p>
             <w:pPr>
@@ -4822,6 +5001,20 @@
             </w:pPr>
             <w:r>
               <w:t>Approximation</w:t>
+            </w:r>
+          </w:p>
+        </w:tc>
+        <w:tc>
+          <w:tcPr>
+            <w:tcW w:w="966" w:type="pct"/>
+          </w:tcPr>
+          <w:p>
+            <w:pPr>
+              <w:pStyle w:val="Compact"/>
+              <w:jc w:val="both"/>
+            </w:pPr>
+            <w:r>
+              <w:t>Spanish</w:t>
             </w:r>
           </w:p>
         </w:tc>
@@ -4829,7 +5022,7 @@
       <w:tr>
         <w:tc>
           <w:tcPr>
-            <w:tcW w:w="0" w:type="auto"/>
+            <w:tcW w:w="867" w:type="pct"/>
           </w:tcPr>
           <w:p>
             <w:pPr>
@@ -4843,7 +5036,7 @@
         </w:tc>
         <w:tc>
           <w:tcPr>
-            <w:tcW w:w="0" w:type="auto"/>
+            <w:tcW w:w="662" w:type="pct"/>
           </w:tcPr>
           <w:p>
             <w:pPr>
@@ -4857,7 +5050,7 @@
         </w:tc>
         <w:tc>
           <w:tcPr>
-            <w:tcW w:w="0" w:type="auto"/>
+            <w:tcW w:w="1422" w:type="pct"/>
           </w:tcPr>
           <w:p>
             <w:pPr>
@@ -4875,7 +5068,7 @@
         </w:tc>
         <w:tc>
           <w:tcPr>
-            <w:tcW w:w="0" w:type="auto"/>
+            <w:tcW w:w="1083" w:type="pct"/>
           </w:tcPr>
           <w:p>
             <w:pPr>
@@ -4884,6 +5077,20 @@
             </w:pPr>
             <w:r>
               <w:t>Previous topic</w:t>
+            </w:r>
+          </w:p>
+        </w:tc>
+        <w:tc>
+          <w:tcPr>
+            <w:tcW w:w="966" w:type="pct"/>
+          </w:tcPr>
+          <w:p>
+            <w:pPr>
+              <w:pStyle w:val="Compact"/>
+              <w:jc w:val="both"/>
+            </w:pPr>
+            <w:r>
+              <w:t>Spanish</w:t>
             </w:r>
           </w:p>
         </w:tc>
@@ -4891,7 +5098,7 @@
       <w:tr>
         <w:tc>
           <w:tcPr>
-            <w:tcW w:w="0" w:type="auto"/>
+            <w:tcW w:w="867" w:type="pct"/>
           </w:tcPr>
           <w:p>
             <w:pPr>
@@ -4905,7 +5112,7 @@
         </w:tc>
         <w:tc>
           <w:tcPr>
-            <w:tcW w:w="0" w:type="auto"/>
+            <w:tcW w:w="662" w:type="pct"/>
           </w:tcPr>
           <w:p>
             <w:pPr>
@@ -4919,7 +5126,7 @@
         </w:tc>
         <w:tc>
           <w:tcPr>
-            <w:tcW w:w="0" w:type="auto"/>
+            <w:tcW w:w="1422" w:type="pct"/>
           </w:tcPr>
           <w:p>
             <w:pPr>
@@ -4937,7 +5144,7 @@
         </w:tc>
         <w:tc>
           <w:tcPr>
-            <w:tcW w:w="0" w:type="auto"/>
+            <w:tcW w:w="1083" w:type="pct"/>
           </w:tcPr>
           <w:p>
             <w:pPr>
@@ -4946,6 +5153,20 @@
             </w:pPr>
             <w:r>
               <w:t>Previous topic</w:t>
+            </w:r>
+          </w:p>
+        </w:tc>
+        <w:tc>
+          <w:tcPr>
+            <w:tcW w:w="966" w:type="pct"/>
+          </w:tcPr>
+          <w:p>
+            <w:pPr>
+              <w:pStyle w:val="Compact"/>
+              <w:jc w:val="both"/>
+            </w:pPr>
+            <w:r>
+              <w:t>Spanish</w:t>
             </w:r>
           </w:p>
         </w:tc>
@@ -4953,7 +5174,7 @@
       <w:tr>
         <w:tc>
           <w:tcPr>
-            <w:tcW w:w="0" w:type="auto"/>
+            <w:tcW w:w="867" w:type="pct"/>
           </w:tcPr>
           <w:p>
             <w:pPr>
@@ -4967,7 +5188,7 @@
         </w:tc>
         <w:tc>
           <w:tcPr>
-            <w:tcW w:w="0" w:type="auto"/>
+            <w:tcW w:w="662" w:type="pct"/>
           </w:tcPr>
           <w:p>
             <w:pPr>
@@ -4981,7 +5202,7 @@
         </w:tc>
         <w:tc>
           <w:tcPr>
-            <w:tcW w:w="0" w:type="auto"/>
+            <w:tcW w:w="1422" w:type="pct"/>
           </w:tcPr>
           <w:p>
             <w:pPr>
@@ -4999,7 +5220,7 @@
         </w:tc>
         <w:tc>
           <w:tcPr>
-            <w:tcW w:w="0" w:type="auto"/>
+            <w:tcW w:w="1083" w:type="pct"/>
           </w:tcPr>
           <w:p>
             <w:pPr>
@@ -5008,6 +5229,20 @@
             </w:pPr>
             <w:r>
               <w:t>Previous topic</w:t>
+            </w:r>
+          </w:p>
+        </w:tc>
+        <w:tc>
+          <w:tcPr>
+            <w:tcW w:w="966" w:type="pct"/>
+          </w:tcPr>
+          <w:p>
+            <w:pPr>
+              <w:pStyle w:val="Compact"/>
+              <w:jc w:val="both"/>
+            </w:pPr>
+            <w:r>
+              <w:t>Spanish</w:t>
             </w:r>
           </w:p>
         </w:tc>
@@ -5195,6 +5430,7 @@
         <w:rPr>
           <w:rStyle w:val="VerbatimChar"/>
         </w:rPr>
+        <w:lastRenderedPageBreak/>
         <w:t xml:space="preserve">##       Lift: abusing, accounted, acquired, affiliated </w:t>
       </w:r>
       <w:r>
@@ -5204,448 +5440,448 @@
         <w:rPr>
           <w:rStyle w:val="VerbatimChar"/>
         </w:rPr>
+        <w:t xml:space="preserve">##       Score: route, border, crossings, year </w:t>
+      </w:r>
+      <w:r>
+        <w:br/>
+      </w:r>
+      <w:r>
+        <w:rPr>
+          <w:rStyle w:val="VerbatimChar"/>
+        </w:rPr>
+        <w:t>## Topic 5 Top Words:</w:t>
+      </w:r>
+      <w:r>
+        <w:br/>
+      </w:r>
+      <w:r>
+        <w:rPr>
+          <w:rStyle w:val="VerbatimChar"/>
+        </w:rPr>
+        <w:t xml:space="preserve">##       Highest Prob: rights, fundamental, frontex, consultative </w:t>
+      </w:r>
+      <w:r>
+        <w:br/>
+      </w:r>
+      <w:r>
+        <w:rPr>
+          <w:rStyle w:val="VerbatimChar"/>
+        </w:rPr>
+        <w:t xml:space="preserve">##       FREX: consultative, forum, fro, froms </w:t>
+      </w:r>
+      <w:r>
+        <w:br/>
+      </w:r>
+      <w:r>
+        <w:rPr>
+          <w:rStyle w:val="VerbatimChar"/>
+        </w:rPr>
+        <w:t xml:space="preserve">##       Lift: forum, standards, aangeklaagd, abilities </w:t>
+      </w:r>
+      <w:r>
+        <w:br/>
+      </w:r>
+      <w:r>
+        <w:rPr>
+          <w:rStyle w:val="VerbatimChar"/>
+        </w:rPr>
+        <w:t xml:space="preserve">##       Score: rights, consultative, forum, frontex </w:t>
+      </w:r>
+      <w:r>
+        <w:br/>
+      </w:r>
+      <w:r>
+        <w:rPr>
+          <w:rStyle w:val="VerbatimChar"/>
+        </w:rPr>
+        <w:t>## Topic 6 Top Words:</w:t>
+      </w:r>
+      <w:r>
+        <w:br/>
+      </w:r>
+      <w:r>
+        <w:rPr>
+          <w:rStyle w:val="VerbatimChar"/>
+        </w:rPr>
+        <w:t xml:space="preserve">##       Highest Prob: ciudad, ley, convenio, artículo </w:t>
+      </w:r>
+      <w:r>
+        <w:br/>
+      </w:r>
+      <w:r>
+        <w:rPr>
+          <w:rStyle w:val="VerbatimChar"/>
+        </w:rPr>
+        <w:t xml:space="preserve">##       FREX: jerez, salle, familia, residencial </w:t>
+      </w:r>
+      <w:r>
+        <w:br/>
+      </w:r>
+      <w:r>
+        <w:rPr>
+          <w:rStyle w:val="VerbatimChar"/>
+        </w:rPr>
+        <w:t xml:space="preserve">##       Lift: aalali, abalada, abolladuras, acabados </w:t>
+      </w:r>
+      <w:r>
+        <w:br/>
+      </w:r>
+      <w:r>
+        <w:rPr>
+          <w:rStyle w:val="VerbatimChar"/>
+        </w:rPr>
+        <w:t xml:space="preserve">##       Score: convenio, menores, artículo, familia </w:t>
+      </w:r>
+      <w:r>
+        <w:br/>
+      </w:r>
+      <w:r>
+        <w:rPr>
+          <w:rStyle w:val="VerbatimChar"/>
+        </w:rPr>
+        <w:t>## Topic 7 Top Words:</w:t>
+      </w:r>
+      <w:r>
+        <w:br/>
+      </w:r>
+      <w:r>
+        <w:rPr>
+          <w:rStyle w:val="VerbatimChar"/>
+        </w:rPr>
+        <w:t xml:space="preserve">##       Highest Prob: ciudad, gobierno, ceuta, consejo </w:t>
+      </w:r>
+      <w:r>
+        <w:br/>
+      </w:r>
+      <w:r>
+        <w:rPr>
+          <w:rStyle w:val="VerbatimChar"/>
+        </w:rPr>
+        <w:t xml:space="preserve">##       FREX: expd, suministrados, procesa, resiliencia </w:t>
+      </w:r>
+      <w:r>
+        <w:br/>
+      </w:r>
+      <w:r>
+        <w:rPr>
+          <w:rStyle w:val="VerbatimChar"/>
+        </w:rPr>
+        <w:t xml:space="preserve">##       Lift: alineamiento, bentolila, cca, cece </w:t>
+      </w:r>
+      <w:r>
+        <w:br/>
+      </w:r>
+      <w:r>
+        <w:rPr>
+          <w:rStyle w:val="VerbatimChar"/>
+        </w:rPr>
+        <w:t xml:space="preserve">##       Score: procesa, ciudad, consejo, autónoma </w:t>
+      </w:r>
+      <w:r>
+        <w:br/>
+      </w:r>
+      <w:r>
+        <w:rPr>
+          <w:rStyle w:val="VerbatimChar"/>
+        </w:rPr>
+        <w:t>## Topic 8 Top Words:</w:t>
+      </w:r>
+      <w:r>
+        <w:br/>
+      </w:r>
+      <w:r>
+        <w:rPr>
+          <w:rStyle w:val="VerbatimChar"/>
+        </w:rPr>
+        <w:t xml:space="preserve">##       Highest Prob: ciudad, ceuta, autónoma, servicio </w:t>
+      </w:r>
+      <w:r>
+        <w:br/>
+      </w:r>
+      <w:r>
+        <w:rPr>
+          <w:rStyle w:val="VerbatimChar"/>
+        </w:rPr>
+        <w:t xml:space="preserve">##       FREX: interpelación, viajero, presentada, explicaciones </w:t>
+      </w:r>
+      <w:r>
+        <w:br/>
+      </w:r>
+      <w:r>
+        <w:rPr>
+          <w:rStyle w:val="VerbatimChar"/>
+        </w:rPr>
+        <w:t xml:space="preserve">##       Lift: confirmó, deseamos, desnarigado, elige </w:t>
+      </w:r>
+      <w:r>
+        <w:br/>
+      </w:r>
+      <w:r>
+        <w:rPr>
+          <w:rStyle w:val="VerbatimChar"/>
+        </w:rPr>
+        <w:t xml:space="preserve">##       Score: contrastada, carpeta, interpelación, ciudad </w:t>
+      </w:r>
+      <w:r>
+        <w:br/>
+      </w:r>
+      <w:r>
+        <w:rPr>
+          <w:rStyle w:val="VerbatimChar"/>
+        </w:rPr>
+        <w:t>## Topic 9 Top Words:</w:t>
+      </w:r>
+      <w:r>
+        <w:br/>
+      </w:r>
+      <w:r>
+        <w:rPr>
+          <w:rStyle w:val="VerbatimChar"/>
+        </w:rPr>
+        <w:t xml:space="preserve">##       Highest Prob: people, melilla, spanish, rights </w:t>
+      </w:r>
+      <w:r>
+        <w:br/>
+      </w:r>
+      <w:r>
+        <w:rPr>
+          <w:rStyle w:val="VerbatimChar"/>
+        </w:rPr>
+        <w:t xml:space="preserve">##       FREX: sudán, wheels, solidary, streets </w:t>
+      </w:r>
+      <w:r>
+        <w:br/>
+      </w:r>
+      <w:r>
+        <w:rPr>
+          <w:rStyle w:val="VerbatimChar"/>
+        </w:rPr>
+        <w:t xml:space="preserve">##       Lift: abandon, abandonment, abazar, abdulaziz </w:t>
+      </w:r>
+      <w:r>
+        <w:br/>
+      </w:r>
+      <w:r>
+        <w:rPr>
+          <w:rStyle w:val="VerbatimChar"/>
+        </w:rPr>
+        <w:t xml:space="preserve">##       Score: people, rights, border, human </w:t>
+      </w:r>
+      <w:r>
+        <w:br/>
+      </w:r>
+      <w:r>
+        <w:rPr>
+          <w:rStyle w:val="VerbatimChar"/>
+        </w:rPr>
+        <w:t>## Topic 10 Top Words:</w:t>
+      </w:r>
+      <w:r>
+        <w:br/>
+      </w:r>
+      <w:r>
+        <w:rPr>
+          <w:rStyle w:val="VerbatimChar"/>
+        </w:rPr>
+        <w:t xml:space="preserve">##       Highest Prob: ceuta, ciudad, gastos, subvención </w:t>
+      </w:r>
+      <w:r>
+        <w:br/>
+      </w:r>
+      <w:r>
+        <w:rPr>
+          <w:rStyle w:val="VerbatimChar"/>
+        </w:rPr>
+        <w:t xml:space="preserve">##       FREX: retrib, ayto, inc, pdt </w:t>
+      </w:r>
+      <w:r>
+        <w:br/>
+      </w:r>
+      <w:r>
+        <w:rPr>
+          <w:rStyle w:val="VerbatimChar"/>
+        </w:rPr>
+        <w:t xml:space="preserve">##       Lift: encrucijada, hiperbárica, pap, servcios </w:t>
+      </w:r>
+      <w:r>
+        <w:br/>
+      </w:r>
+      <w:r>
+        <w:rPr>
+          <w:rStyle w:val="VerbatimChar"/>
+        </w:rPr>
+        <w:t xml:space="preserve">##       Score: bocce, ayto, gastos, ciudad </w:t>
+      </w:r>
+      <w:r>
+        <w:br/>
+      </w:r>
+      <w:r>
+        <w:rPr>
+          <w:rStyle w:val="VerbatimChar"/>
+        </w:rPr>
+        <w:t>## Topic 11 Top Words:</w:t>
+      </w:r>
+      <w:r>
+        <w:br/>
+      </w:r>
+      <w:r>
+        <w:rPr>
+          <w:rStyle w:val="VerbatimChar"/>
+        </w:rPr>
+        <w:t xml:space="preserve">##       Highest Prob: melilla, documento, gobierno, consejo </w:t>
+      </w:r>
+      <w:r>
+        <w:br/>
+      </w:r>
+      <w:r>
+        <w:rPr>
+          <w:rStyle w:val="VerbatimChar"/>
+        </w:rPr>
+        <w:t xml:space="preserve">##       FREX: idic, tsd, daños, identificativo </w:t>
+      </w:r>
+      <w:r>
+        <w:br/>
+      </w:r>
+      <w:r>
+        <w:rPr>
+          <w:rStyle w:val="VerbatimChar"/>
+        </w:rPr>
+        <w:t xml:space="preserve">##       Lift: abselam, abunda, académicamente, aceptados </w:t>
+      </w:r>
+      <w:r>
+        <w:br/>
+      </w:r>
+      <w:r>
+        <w:rPr>
+          <w:rStyle w:val="VerbatimChar"/>
+        </w:rPr>
+        <w:t xml:space="preserve">##       Score: autenticidad, documento, electrónicamente, comprobada </w:t>
+      </w:r>
+      <w:r>
+        <w:br/>
+      </w:r>
+      <w:r>
+        <w:rPr>
+          <w:rStyle w:val="VerbatimChar"/>
+        </w:rPr>
+        <w:t>## Topic 12 Top Words:</w:t>
+      </w:r>
+      <w:r>
+        <w:br/>
+      </w:r>
+      <w:r>
+        <w:rPr>
+          <w:rStyle w:val="VerbatimChar"/>
+        </w:rPr>
+        <w:t xml:space="preserve">##       Highest Prob: trabajo, artículo, empresa, bome </w:t>
+      </w:r>
+      <w:r>
+        <w:br/>
+      </w:r>
+      <w:r>
+        <w:rPr>
+          <w:rStyle w:val="VerbatimChar"/>
+        </w:rPr>
+        <w:t xml:space="preserve">##       FREX: negociadora, segundos, acoso, plus </w:t>
+      </w:r>
+      <w:r>
+        <w:br/>
+      </w:r>
+      <w:r>
+        <w:rPr>
+          <w:rStyle w:val="VerbatimChar"/>
+        </w:rPr>
+        <w:t xml:space="preserve">##       Lift: abderrahaman, acordase, alejandra, alicia </w:t>
+      </w:r>
+      <w:r>
+        <w:br/>
+      </w:r>
+      <w:r>
+        <w:rPr>
+          <w:rStyle w:val="VerbatimChar"/>
+        </w:rPr>
+        <w:t xml:space="preserve">##       Score: bome, empresa, convenio, trabajadores </w:t>
+      </w:r>
+      <w:r>
+        <w:br/>
+      </w:r>
+      <w:r>
+        <w:rPr>
+          <w:rStyle w:val="VerbatimChar"/>
+        </w:rPr>
+        <w:t>## Topic 13 Top Words:</w:t>
+      </w:r>
+      <w:r>
+        <w:br/>
+      </w:r>
+      <w:r>
+        <w:rPr>
+          <w:rStyle w:val="VerbatimChar"/>
+        </w:rPr>
+        <w:t xml:space="preserve">##       Highest Prob: melilla, asamblea, documento, gobierno </w:t>
+      </w:r>
+      <w:r>
+        <w:br/>
+      </w:r>
+      <w:r>
+        <w:rPr>
+          <w:rStyle w:val="VerbatimChar"/>
+        </w:rPr>
+        <w:t xml:space="preserve">##       FREX: ordinal, pregunta, expropiación, contesta </w:t>
+      </w:r>
+      <w:r>
+        <w:br/>
+      </w:r>
+      <w:r>
+        <w:rPr>
+          <w:rStyle w:val="VerbatimChar"/>
+        </w:rPr>
+        <w:t xml:space="preserve">##       Lift: abadía, abanderadas, abatibles, abatidos </w:t>
+      </w:r>
+      <w:r>
+        <w:br/>
+      </w:r>
+      <w:r>
+        <w:rPr>
+          <w:rStyle w:val="VerbatimChar"/>
+        </w:rPr>
+        <w:t xml:space="preserve">##       Score: autenticidad, documento, electrónicamente, comprobada </w:t>
+      </w:r>
+      <w:r>
+        <w:br/>
+      </w:r>
+      <w:r>
+        <w:rPr>
+          <w:rStyle w:val="VerbatimChar"/>
+        </w:rPr>
+        <w:t>## Topic 14 Top Words:</w:t>
+      </w:r>
+      <w:r>
+        <w:br/>
+      </w:r>
+      <w:r>
+        <w:rPr>
+          <w:rStyle w:val="VerbatimChar"/>
+        </w:rPr>
+        <w:t xml:space="preserve">##       Highest Prob: melilla, bome, artículo, subvenciones </w:t>
+      </w:r>
+      <w:r>
+        <w:br/>
+      </w:r>
+      <w:r>
+        <w:rPr>
+          <w:rStyle w:val="VerbatimChar"/>
+        </w:rPr>
+        <w:t xml:space="preserve">##       FREX: iae, epígrafes, concedida, concedidas </w:t>
+      </w:r>
+      <w:r>
+        <w:br/>
+      </w:r>
+      <w:r>
+        <w:rPr>
+          <w:rStyle w:val="VerbatimChar"/>
+        </w:rPr>
         <w:lastRenderedPageBreak/>
-        <w:t xml:space="preserve">##       Score: route, border, crossings, year </w:t>
-      </w:r>
-      <w:r>
-        <w:br/>
-      </w:r>
-      <w:r>
-        <w:rPr>
-          <w:rStyle w:val="VerbatimChar"/>
-        </w:rPr>
-        <w:t>## Topic 5 Top Words:</w:t>
-      </w:r>
-      <w:r>
-        <w:br/>
-      </w:r>
-      <w:r>
-        <w:rPr>
-          <w:rStyle w:val="VerbatimChar"/>
-        </w:rPr>
-        <w:t xml:space="preserve">##       Highest Prob: rights, fundamental, frontex, consultative </w:t>
-      </w:r>
-      <w:r>
-        <w:br/>
-      </w:r>
-      <w:r>
-        <w:rPr>
-          <w:rStyle w:val="VerbatimChar"/>
-        </w:rPr>
-        <w:t xml:space="preserve">##       FREX: consultative, forum, fro, froms </w:t>
-      </w:r>
-      <w:r>
-        <w:br/>
-      </w:r>
-      <w:r>
-        <w:rPr>
-          <w:rStyle w:val="VerbatimChar"/>
-        </w:rPr>
-        <w:t xml:space="preserve">##       Lift: forum, standards, aangeklaagd, abilities </w:t>
-      </w:r>
-      <w:r>
-        <w:br/>
-      </w:r>
-      <w:r>
-        <w:rPr>
-          <w:rStyle w:val="VerbatimChar"/>
-        </w:rPr>
-        <w:t xml:space="preserve">##       Score: rights, consultative, forum, frontex </w:t>
-      </w:r>
-      <w:r>
-        <w:br/>
-      </w:r>
-      <w:r>
-        <w:rPr>
-          <w:rStyle w:val="VerbatimChar"/>
-        </w:rPr>
-        <w:t>## Topic 6 Top Words:</w:t>
-      </w:r>
-      <w:r>
-        <w:br/>
-      </w:r>
-      <w:r>
-        <w:rPr>
-          <w:rStyle w:val="VerbatimChar"/>
-        </w:rPr>
-        <w:t xml:space="preserve">##       Highest Prob: ciudad, ley, convenio, artículo </w:t>
-      </w:r>
-      <w:r>
-        <w:br/>
-      </w:r>
-      <w:r>
-        <w:rPr>
-          <w:rStyle w:val="VerbatimChar"/>
-        </w:rPr>
-        <w:t xml:space="preserve">##       FREX: jerez, salle, familia, residencial </w:t>
-      </w:r>
-      <w:r>
-        <w:br/>
-      </w:r>
-      <w:r>
-        <w:rPr>
-          <w:rStyle w:val="VerbatimChar"/>
-        </w:rPr>
-        <w:t xml:space="preserve">##       Lift: aalali, abalada, abolladuras, acabados </w:t>
-      </w:r>
-      <w:r>
-        <w:br/>
-      </w:r>
-      <w:r>
-        <w:rPr>
-          <w:rStyle w:val="VerbatimChar"/>
-        </w:rPr>
-        <w:t xml:space="preserve">##       Score: convenio, menores, artículo, familia </w:t>
-      </w:r>
-      <w:r>
-        <w:br/>
-      </w:r>
-      <w:r>
-        <w:rPr>
-          <w:rStyle w:val="VerbatimChar"/>
-        </w:rPr>
-        <w:t>## Topic 7 Top Words:</w:t>
-      </w:r>
-      <w:r>
-        <w:br/>
-      </w:r>
-      <w:r>
-        <w:rPr>
-          <w:rStyle w:val="VerbatimChar"/>
-        </w:rPr>
-        <w:t xml:space="preserve">##       Highest Prob: ciudad, gobierno, ceuta, consejo </w:t>
-      </w:r>
-      <w:r>
-        <w:br/>
-      </w:r>
-      <w:r>
-        <w:rPr>
-          <w:rStyle w:val="VerbatimChar"/>
-        </w:rPr>
-        <w:t xml:space="preserve">##       FREX: expd, suministrados, procesa, resiliencia </w:t>
-      </w:r>
-      <w:r>
-        <w:br/>
-      </w:r>
-      <w:r>
-        <w:rPr>
-          <w:rStyle w:val="VerbatimChar"/>
-        </w:rPr>
-        <w:t xml:space="preserve">##       Lift: alineamiento, bentolila, cca, cece </w:t>
-      </w:r>
-      <w:r>
-        <w:br/>
-      </w:r>
-      <w:r>
-        <w:rPr>
-          <w:rStyle w:val="VerbatimChar"/>
-        </w:rPr>
-        <w:t xml:space="preserve">##       Score: procesa, ciudad, consejo, autónoma </w:t>
-      </w:r>
-      <w:r>
-        <w:br/>
-      </w:r>
-      <w:r>
-        <w:rPr>
-          <w:rStyle w:val="VerbatimChar"/>
-        </w:rPr>
-        <w:t>## Topic 8 Top Words:</w:t>
-      </w:r>
-      <w:r>
-        <w:br/>
-      </w:r>
-      <w:r>
-        <w:rPr>
-          <w:rStyle w:val="VerbatimChar"/>
-        </w:rPr>
-        <w:t xml:space="preserve">##       Highest Prob: ciudad, ceuta, autónoma, servicio </w:t>
-      </w:r>
-      <w:r>
-        <w:br/>
-      </w:r>
-      <w:r>
-        <w:rPr>
-          <w:rStyle w:val="VerbatimChar"/>
-        </w:rPr>
-        <w:t xml:space="preserve">##       FREX: interpelación, viajero, presentada, explicaciones </w:t>
-      </w:r>
-      <w:r>
-        <w:br/>
-      </w:r>
-      <w:r>
-        <w:rPr>
-          <w:rStyle w:val="VerbatimChar"/>
-        </w:rPr>
-        <w:t xml:space="preserve">##       Lift: confirmó, deseamos, desnarigado, elige </w:t>
-      </w:r>
-      <w:r>
-        <w:br/>
-      </w:r>
-      <w:r>
-        <w:rPr>
-          <w:rStyle w:val="VerbatimChar"/>
-        </w:rPr>
-        <w:t xml:space="preserve">##       Score: contrastada, carpeta, interpelación, ciudad </w:t>
-      </w:r>
-      <w:r>
-        <w:br/>
-      </w:r>
-      <w:r>
-        <w:rPr>
-          <w:rStyle w:val="VerbatimChar"/>
-        </w:rPr>
-        <w:t>## Topic 9 Top Words:</w:t>
-      </w:r>
-      <w:r>
-        <w:br/>
-      </w:r>
-      <w:r>
-        <w:rPr>
-          <w:rStyle w:val="VerbatimChar"/>
-        </w:rPr>
-        <w:t xml:space="preserve">##       Highest Prob: people, melilla, spanish, rights </w:t>
-      </w:r>
-      <w:r>
-        <w:br/>
-      </w:r>
-      <w:r>
-        <w:rPr>
-          <w:rStyle w:val="VerbatimChar"/>
-        </w:rPr>
-        <w:t xml:space="preserve">##       FREX: sudán, wheels, solidary, streets </w:t>
-      </w:r>
-      <w:r>
-        <w:br/>
-      </w:r>
-      <w:r>
-        <w:rPr>
-          <w:rStyle w:val="VerbatimChar"/>
-        </w:rPr>
-        <w:t xml:space="preserve">##       Lift: abandon, abandonment, abazar, abdulaziz </w:t>
-      </w:r>
-      <w:r>
-        <w:br/>
-      </w:r>
-      <w:r>
-        <w:rPr>
-          <w:rStyle w:val="VerbatimChar"/>
-        </w:rPr>
-        <w:t xml:space="preserve">##       Score: people, rights, border, human </w:t>
-      </w:r>
-      <w:r>
-        <w:br/>
-      </w:r>
-      <w:r>
-        <w:rPr>
-          <w:rStyle w:val="VerbatimChar"/>
-        </w:rPr>
-        <w:t>## Topic 10 Top Words:</w:t>
-      </w:r>
-      <w:r>
-        <w:br/>
-      </w:r>
-      <w:r>
-        <w:rPr>
-          <w:rStyle w:val="VerbatimChar"/>
-        </w:rPr>
-        <w:t xml:space="preserve">##       Highest Prob: ceuta, ciudad, gastos, subvención </w:t>
-      </w:r>
-      <w:r>
-        <w:br/>
-      </w:r>
-      <w:r>
-        <w:rPr>
-          <w:rStyle w:val="VerbatimChar"/>
-        </w:rPr>
-        <w:t xml:space="preserve">##       FREX: retrib, ayto, inc, pdt </w:t>
-      </w:r>
-      <w:r>
-        <w:br/>
-      </w:r>
-      <w:r>
-        <w:rPr>
-          <w:rStyle w:val="VerbatimChar"/>
-        </w:rPr>
-        <w:t xml:space="preserve">##       Lift: encrucijada, hiperbárica, pap, servcios </w:t>
-      </w:r>
-      <w:r>
-        <w:br/>
-      </w:r>
-      <w:r>
-        <w:rPr>
-          <w:rStyle w:val="VerbatimChar"/>
-        </w:rPr>
-        <w:t xml:space="preserve">##       Score: bocce, ayto, gastos, ciudad </w:t>
-      </w:r>
-      <w:r>
-        <w:br/>
-      </w:r>
-      <w:r>
-        <w:rPr>
-          <w:rStyle w:val="VerbatimChar"/>
-        </w:rPr>
-        <w:t>## Topic 11 Top Words:</w:t>
-      </w:r>
-      <w:r>
-        <w:br/>
-      </w:r>
-      <w:r>
-        <w:rPr>
-          <w:rStyle w:val="VerbatimChar"/>
-        </w:rPr>
-        <w:t xml:space="preserve">##       Highest Prob: melilla, documento, gobierno, consejo </w:t>
-      </w:r>
-      <w:r>
-        <w:br/>
-      </w:r>
-      <w:r>
-        <w:rPr>
-          <w:rStyle w:val="VerbatimChar"/>
-        </w:rPr>
-        <w:t xml:space="preserve">##       FREX: idic, tsd, daños, identificativo </w:t>
-      </w:r>
-      <w:r>
-        <w:br/>
-      </w:r>
-      <w:r>
-        <w:rPr>
-          <w:rStyle w:val="VerbatimChar"/>
-        </w:rPr>
-        <w:t xml:space="preserve">##       Lift: abselam, abunda, académicamente, aceptados </w:t>
-      </w:r>
-      <w:r>
-        <w:br/>
-      </w:r>
-      <w:r>
-        <w:rPr>
-          <w:rStyle w:val="VerbatimChar"/>
-        </w:rPr>
-        <w:t xml:space="preserve">##       Score: autenticidad, documento, electrónicamente, comprobada </w:t>
-      </w:r>
-      <w:r>
-        <w:br/>
-      </w:r>
-      <w:r>
-        <w:rPr>
-          <w:rStyle w:val="VerbatimChar"/>
-        </w:rPr>
-        <w:t>## Topic 12 Top Words:</w:t>
-      </w:r>
-      <w:r>
-        <w:br/>
-      </w:r>
-      <w:r>
-        <w:rPr>
-          <w:rStyle w:val="VerbatimChar"/>
-        </w:rPr>
-        <w:t xml:space="preserve">##       Highest Prob: trabajo, artículo, empresa, bome </w:t>
-      </w:r>
-      <w:r>
-        <w:br/>
-      </w:r>
-      <w:r>
-        <w:rPr>
-          <w:rStyle w:val="VerbatimChar"/>
-        </w:rPr>
-        <w:t xml:space="preserve">##       FREX: negociadora, segundos, acoso, plus </w:t>
-      </w:r>
-      <w:r>
-        <w:br/>
-      </w:r>
-      <w:r>
-        <w:rPr>
-          <w:rStyle w:val="VerbatimChar"/>
-        </w:rPr>
-        <w:t xml:space="preserve">##       Lift: abderrahaman, acordase, alejandra, alicia </w:t>
-      </w:r>
-      <w:r>
-        <w:br/>
-      </w:r>
-      <w:r>
-        <w:rPr>
-          <w:rStyle w:val="VerbatimChar"/>
-        </w:rPr>
-        <w:t xml:space="preserve">##       Score: bome, empresa, convenio, trabajadores </w:t>
-      </w:r>
-      <w:r>
-        <w:br/>
-      </w:r>
-      <w:r>
-        <w:rPr>
-          <w:rStyle w:val="VerbatimChar"/>
-        </w:rPr>
-        <w:t>## Topic 13 Top Words:</w:t>
-      </w:r>
-      <w:r>
-        <w:br/>
-      </w:r>
-      <w:r>
-        <w:rPr>
-          <w:rStyle w:val="VerbatimChar"/>
-        </w:rPr>
-        <w:t xml:space="preserve">##       Highest Prob: melilla, asamblea, documento, gobierno </w:t>
-      </w:r>
-      <w:r>
-        <w:br/>
-      </w:r>
-      <w:r>
-        <w:rPr>
-          <w:rStyle w:val="VerbatimChar"/>
-        </w:rPr>
-        <w:t xml:space="preserve">##       FREX: ordinal, pregunta, expropiación, contesta </w:t>
-      </w:r>
-      <w:r>
-        <w:br/>
-      </w:r>
-      <w:r>
-        <w:rPr>
-          <w:rStyle w:val="VerbatimChar"/>
-        </w:rPr>
-        <w:t xml:space="preserve">##       Lift: abadía, abanderadas, abatibles, abatidos </w:t>
-      </w:r>
-      <w:r>
-        <w:br/>
-      </w:r>
-      <w:r>
-        <w:rPr>
-          <w:rStyle w:val="VerbatimChar"/>
-        </w:rPr>
-        <w:t xml:space="preserve">##       Score: autenticidad, documento, electrónicamente, comprobada </w:t>
-      </w:r>
-      <w:r>
-        <w:br/>
-      </w:r>
-      <w:r>
-        <w:rPr>
-          <w:rStyle w:val="VerbatimChar"/>
-        </w:rPr>
-        <w:t>## Topic 14 Top Words:</w:t>
-      </w:r>
-      <w:r>
-        <w:br/>
-      </w:r>
-      <w:r>
-        <w:rPr>
-          <w:rStyle w:val="VerbatimChar"/>
-        </w:rPr>
-        <w:t xml:space="preserve">##       Highest Prob: melilla, bome, artículo, subvenciones </w:t>
-      </w:r>
-      <w:r>
-        <w:br/>
-      </w:r>
-      <w:r>
-        <w:rPr>
-          <w:rStyle w:val="VerbatimChar"/>
-        </w:rPr>
-        <w:t xml:space="preserve">##       FREX: iae, epígrafes, concedida, concedidas </w:t>
-      </w:r>
-      <w:r>
-        <w:br/>
-      </w:r>
-      <w:r>
-        <w:rPr>
-          <w:rStyle w:val="VerbatimChar"/>
-        </w:rPr>
         <w:t xml:space="preserve">##       Lift: a:aplicar, aakioui, aautonoma, abdou </w:t>
       </w:r>
       <w:r>
@@ -5655,7 +5891,6 @@
         <w:rPr>
           <w:rStyle w:val="VerbatimChar"/>
         </w:rPr>
-        <w:lastRenderedPageBreak/>
         <w:t xml:space="preserve">##       Score: bome, subvenciones, artículo, subvención </w:t>
       </w:r>
       <w:r>
@@ -6092,6 +6327,7 @@
         <w:rPr>
           <w:rStyle w:val="VerbatimChar"/>
         </w:rPr>
+        <w:lastRenderedPageBreak/>
         <w:t xml:space="preserve">##      October 2022.pdf </w:t>
       </w:r>
       <w:r>
@@ -6101,7 +6337,6 @@
         <w:rPr>
           <w:rStyle w:val="VerbatimChar"/>
         </w:rPr>
-        <w:lastRenderedPageBreak/>
         <w:t xml:space="preserve">##  Topic 10: </w:t>
       </w:r>
       <w:r>

</xml_diff>